<commit_message>
update doc activité 3
</commit_message>
<xml_diff>
--- a/activité 3/Documentation Activité 3.docx
+++ b/activité 3/Documentation Activité 3.docx
@@ -6,7 +6,7 @@
       <w:pPr>
         <w:pStyle w:val="Titre1"/>
       </w:pPr>
-      <w:bookmarkStart w:id="0" w:name="_Toc126656217"/>
+      <w:bookmarkStart w:id="0" w:name="_Toc126658197"/>
       <w:r>
         <w:t>Documentation</w:t>
       </w:r>
@@ -82,7 +82,7 @@
             </w:rPr>
             <w:fldChar w:fldCharType="separate"/>
           </w:r>
-          <w:hyperlink w:anchor="_Toc126656217" w:history="1">
+          <w:hyperlink w:anchor="_Toc126658197" w:history="1">
             <w:r>
               <w:rPr>
                 <w:rStyle w:val="Lienhypertexte"/>
@@ -109,7 +109,7 @@
                 <w:noProof/>
                 <w:webHidden/>
               </w:rPr>
-              <w:instrText xml:space="preserve"> PAGEREF _Toc126656217 \h </w:instrText>
+              <w:instrText xml:space="preserve"> PAGEREF _Toc126658197 \h </w:instrText>
             </w:r>
             <w:r>
               <w:rPr>
@@ -130,6 +130,1728 @@
                 <w:webHidden/>
               </w:rPr>
               <w:t>1</w:t>
+            </w:r>
+            <w:r>
+              <w:rPr>
+                <w:noProof/>
+                <w:webHidden/>
+              </w:rPr>
+              <w:fldChar w:fldCharType="end"/>
+            </w:r>
+          </w:hyperlink>
+        </w:p>
+        <w:p>
+          <w:pPr>
+            <w:pStyle w:val="TM2"/>
+            <w:tabs>
+              <w:tab w:val="left" w:pos="880"/>
+              <w:tab w:val="right" w:leader="dot" w:pos="9062"/>
+            </w:tabs>
+            <w:rPr>
+              <w:rFonts w:eastAsiaTheme="minorEastAsia"/>
+              <w:noProof/>
+              <w:lang w:eastAsia="fr-CH"/>
+            </w:rPr>
+          </w:pPr>
+          <w:hyperlink w:anchor="_Toc126658198" w:history="1">
+            <w:r>
+              <w:rPr>
+                <w:rStyle w:val="Lienhypertexte"/>
+                <w:noProof/>
+              </w:rPr>
+              <w:t>1.1</w:t>
+            </w:r>
+            <w:r>
+              <w:rPr>
+                <w:rFonts w:eastAsiaTheme="minorEastAsia"/>
+                <w:noProof/>
+                <w:lang w:eastAsia="fr-CH"/>
+              </w:rPr>
+              <w:tab/>
+            </w:r>
+            <w:r>
+              <w:rPr>
+                <w:rStyle w:val="Lienhypertexte"/>
+                <w:noProof/>
+              </w:rPr>
+              <w:t>Changement hardware des clients</w:t>
+            </w:r>
+            <w:r>
+              <w:rPr>
+                <w:noProof/>
+                <w:webHidden/>
+              </w:rPr>
+              <w:tab/>
+            </w:r>
+            <w:r>
+              <w:rPr>
+                <w:noProof/>
+                <w:webHidden/>
+              </w:rPr>
+              <w:fldChar w:fldCharType="begin"/>
+            </w:r>
+            <w:r>
+              <w:rPr>
+                <w:noProof/>
+                <w:webHidden/>
+              </w:rPr>
+              <w:instrText xml:space="preserve"> PAGEREF _Toc126658198 \h </w:instrText>
+            </w:r>
+            <w:r>
+              <w:rPr>
+                <w:noProof/>
+                <w:webHidden/>
+              </w:rPr>
+            </w:r>
+            <w:r>
+              <w:rPr>
+                <w:noProof/>
+                <w:webHidden/>
+              </w:rPr>
+              <w:fldChar w:fldCharType="separate"/>
+            </w:r>
+            <w:r>
+              <w:rPr>
+                <w:noProof/>
+                <w:webHidden/>
+              </w:rPr>
+              <w:t>2</w:t>
+            </w:r>
+            <w:r>
+              <w:rPr>
+                <w:noProof/>
+                <w:webHidden/>
+              </w:rPr>
+              <w:fldChar w:fldCharType="end"/>
+            </w:r>
+          </w:hyperlink>
+        </w:p>
+        <w:p>
+          <w:pPr>
+            <w:pStyle w:val="TM3"/>
+            <w:tabs>
+              <w:tab w:val="left" w:pos="1320"/>
+              <w:tab w:val="right" w:leader="dot" w:pos="9062"/>
+            </w:tabs>
+            <w:rPr>
+              <w:rFonts w:eastAsiaTheme="minorEastAsia"/>
+              <w:noProof/>
+              <w:lang w:eastAsia="fr-CH"/>
+            </w:rPr>
+          </w:pPr>
+          <w:hyperlink w:anchor="_Toc126658199" w:history="1">
+            <w:r>
+              <w:rPr>
+                <w:rStyle w:val="Lienhypertexte"/>
+                <w:noProof/>
+              </w:rPr>
+              <w:t>1.1.1</w:t>
+            </w:r>
+            <w:r>
+              <w:rPr>
+                <w:rFonts w:eastAsiaTheme="minorEastAsia"/>
+                <w:noProof/>
+                <w:lang w:eastAsia="fr-CH"/>
+              </w:rPr>
+              <w:tab/>
+            </w:r>
+            <w:r>
+              <w:rPr>
+                <w:rStyle w:val="Lienhypertexte"/>
+                <w:noProof/>
+              </w:rPr>
+              <w:t>Choix du nouveau matériel</w:t>
+            </w:r>
+            <w:r>
+              <w:rPr>
+                <w:noProof/>
+                <w:webHidden/>
+              </w:rPr>
+              <w:tab/>
+            </w:r>
+            <w:r>
+              <w:rPr>
+                <w:noProof/>
+                <w:webHidden/>
+              </w:rPr>
+              <w:fldChar w:fldCharType="begin"/>
+            </w:r>
+            <w:r>
+              <w:rPr>
+                <w:noProof/>
+                <w:webHidden/>
+              </w:rPr>
+              <w:instrText xml:space="preserve"> PAGEREF _Toc126658199 \h </w:instrText>
+            </w:r>
+            <w:r>
+              <w:rPr>
+                <w:noProof/>
+                <w:webHidden/>
+              </w:rPr>
+            </w:r>
+            <w:r>
+              <w:rPr>
+                <w:noProof/>
+                <w:webHidden/>
+              </w:rPr>
+              <w:fldChar w:fldCharType="separate"/>
+            </w:r>
+            <w:r>
+              <w:rPr>
+                <w:noProof/>
+                <w:webHidden/>
+              </w:rPr>
+              <w:t>2</w:t>
+            </w:r>
+            <w:r>
+              <w:rPr>
+                <w:noProof/>
+                <w:webHidden/>
+              </w:rPr>
+              <w:fldChar w:fldCharType="end"/>
+            </w:r>
+          </w:hyperlink>
+        </w:p>
+        <w:p>
+          <w:pPr>
+            <w:pStyle w:val="TM3"/>
+            <w:tabs>
+              <w:tab w:val="left" w:pos="1320"/>
+              <w:tab w:val="right" w:leader="dot" w:pos="9062"/>
+            </w:tabs>
+            <w:rPr>
+              <w:rFonts w:eastAsiaTheme="minorEastAsia"/>
+              <w:noProof/>
+              <w:lang w:eastAsia="fr-CH"/>
+            </w:rPr>
+          </w:pPr>
+          <w:hyperlink w:anchor="_Toc126658200" w:history="1">
+            <w:r>
+              <w:rPr>
+                <w:rStyle w:val="Lienhypertexte"/>
+                <w:noProof/>
+              </w:rPr>
+              <w:t>1.1.2</w:t>
+            </w:r>
+            <w:r>
+              <w:rPr>
+                <w:rFonts w:eastAsiaTheme="minorEastAsia"/>
+                <w:noProof/>
+                <w:lang w:eastAsia="fr-CH"/>
+              </w:rPr>
+              <w:tab/>
+            </w:r>
+            <w:r>
+              <w:rPr>
+                <w:rStyle w:val="Lienhypertexte"/>
+                <w:noProof/>
+              </w:rPr>
+              <w:t>Justification financière</w:t>
+            </w:r>
+            <w:r>
+              <w:rPr>
+                <w:noProof/>
+                <w:webHidden/>
+              </w:rPr>
+              <w:tab/>
+            </w:r>
+            <w:r>
+              <w:rPr>
+                <w:noProof/>
+                <w:webHidden/>
+              </w:rPr>
+              <w:fldChar w:fldCharType="begin"/>
+            </w:r>
+            <w:r>
+              <w:rPr>
+                <w:noProof/>
+                <w:webHidden/>
+              </w:rPr>
+              <w:instrText xml:space="preserve"> PAGEREF _Toc126658200 \h </w:instrText>
+            </w:r>
+            <w:r>
+              <w:rPr>
+                <w:noProof/>
+                <w:webHidden/>
+              </w:rPr>
+            </w:r>
+            <w:r>
+              <w:rPr>
+                <w:noProof/>
+                <w:webHidden/>
+              </w:rPr>
+              <w:fldChar w:fldCharType="separate"/>
+            </w:r>
+            <w:r>
+              <w:rPr>
+                <w:noProof/>
+                <w:webHidden/>
+              </w:rPr>
+              <w:t>2</w:t>
+            </w:r>
+            <w:r>
+              <w:rPr>
+                <w:noProof/>
+                <w:webHidden/>
+              </w:rPr>
+              <w:fldChar w:fldCharType="end"/>
+            </w:r>
+          </w:hyperlink>
+        </w:p>
+        <w:p>
+          <w:pPr>
+            <w:pStyle w:val="TM2"/>
+            <w:tabs>
+              <w:tab w:val="left" w:pos="880"/>
+              <w:tab w:val="right" w:leader="dot" w:pos="9062"/>
+            </w:tabs>
+            <w:rPr>
+              <w:rFonts w:eastAsiaTheme="minorEastAsia"/>
+              <w:noProof/>
+              <w:lang w:eastAsia="fr-CH"/>
+            </w:rPr>
+          </w:pPr>
+          <w:hyperlink w:anchor="_Toc126658201" w:history="1">
+            <w:r>
+              <w:rPr>
+                <w:rStyle w:val="Lienhypertexte"/>
+                <w:noProof/>
+              </w:rPr>
+              <w:t>1.2</w:t>
+            </w:r>
+            <w:r>
+              <w:rPr>
+                <w:rFonts w:eastAsiaTheme="minorEastAsia"/>
+                <w:noProof/>
+                <w:lang w:eastAsia="fr-CH"/>
+              </w:rPr>
+              <w:tab/>
+            </w:r>
+            <w:r>
+              <w:rPr>
+                <w:rStyle w:val="Lienhypertexte"/>
+                <w:noProof/>
+              </w:rPr>
+              <w:t>Migration du système d’exploitation des clients</w:t>
+            </w:r>
+            <w:r>
+              <w:rPr>
+                <w:noProof/>
+                <w:webHidden/>
+              </w:rPr>
+              <w:tab/>
+            </w:r>
+            <w:r>
+              <w:rPr>
+                <w:noProof/>
+                <w:webHidden/>
+              </w:rPr>
+              <w:fldChar w:fldCharType="begin"/>
+            </w:r>
+            <w:r>
+              <w:rPr>
+                <w:noProof/>
+                <w:webHidden/>
+              </w:rPr>
+              <w:instrText xml:space="preserve"> PAGEREF _Toc126658201 \h </w:instrText>
+            </w:r>
+            <w:r>
+              <w:rPr>
+                <w:noProof/>
+                <w:webHidden/>
+              </w:rPr>
+            </w:r>
+            <w:r>
+              <w:rPr>
+                <w:noProof/>
+                <w:webHidden/>
+              </w:rPr>
+              <w:fldChar w:fldCharType="separate"/>
+            </w:r>
+            <w:r>
+              <w:rPr>
+                <w:noProof/>
+                <w:webHidden/>
+              </w:rPr>
+              <w:t>2</w:t>
+            </w:r>
+            <w:r>
+              <w:rPr>
+                <w:noProof/>
+                <w:webHidden/>
+              </w:rPr>
+              <w:fldChar w:fldCharType="end"/>
+            </w:r>
+          </w:hyperlink>
+        </w:p>
+        <w:p>
+          <w:pPr>
+            <w:pStyle w:val="TM3"/>
+            <w:tabs>
+              <w:tab w:val="left" w:pos="1320"/>
+              <w:tab w:val="right" w:leader="dot" w:pos="9062"/>
+            </w:tabs>
+            <w:rPr>
+              <w:rFonts w:eastAsiaTheme="minorEastAsia"/>
+              <w:noProof/>
+              <w:lang w:eastAsia="fr-CH"/>
+            </w:rPr>
+          </w:pPr>
+          <w:hyperlink w:anchor="_Toc126658202" w:history="1">
+            <w:r>
+              <w:rPr>
+                <w:rStyle w:val="Lienhypertexte"/>
+                <w:noProof/>
+              </w:rPr>
+              <w:t>1.2.1</w:t>
+            </w:r>
+            <w:r>
+              <w:rPr>
+                <w:rFonts w:eastAsiaTheme="minorEastAsia"/>
+                <w:noProof/>
+                <w:lang w:eastAsia="fr-CH"/>
+              </w:rPr>
+              <w:tab/>
+            </w:r>
+            <w:r>
+              <w:rPr>
+                <w:rStyle w:val="Lienhypertexte"/>
+                <w:noProof/>
+              </w:rPr>
+              <w:t>Marche à suivre</w:t>
+            </w:r>
+            <w:r>
+              <w:rPr>
+                <w:noProof/>
+                <w:webHidden/>
+              </w:rPr>
+              <w:tab/>
+            </w:r>
+            <w:r>
+              <w:rPr>
+                <w:noProof/>
+                <w:webHidden/>
+              </w:rPr>
+              <w:fldChar w:fldCharType="begin"/>
+            </w:r>
+            <w:r>
+              <w:rPr>
+                <w:noProof/>
+                <w:webHidden/>
+              </w:rPr>
+              <w:instrText xml:space="preserve"> PAGEREF _Toc126658202 \h </w:instrText>
+            </w:r>
+            <w:r>
+              <w:rPr>
+                <w:noProof/>
+                <w:webHidden/>
+              </w:rPr>
+            </w:r>
+            <w:r>
+              <w:rPr>
+                <w:noProof/>
+                <w:webHidden/>
+              </w:rPr>
+              <w:fldChar w:fldCharType="separate"/>
+            </w:r>
+            <w:r>
+              <w:rPr>
+                <w:noProof/>
+                <w:webHidden/>
+              </w:rPr>
+              <w:t>2</w:t>
+            </w:r>
+            <w:r>
+              <w:rPr>
+                <w:noProof/>
+                <w:webHidden/>
+              </w:rPr>
+              <w:fldChar w:fldCharType="end"/>
+            </w:r>
+          </w:hyperlink>
+        </w:p>
+        <w:p>
+          <w:pPr>
+            <w:pStyle w:val="TM3"/>
+            <w:tabs>
+              <w:tab w:val="left" w:pos="1320"/>
+              <w:tab w:val="right" w:leader="dot" w:pos="9062"/>
+            </w:tabs>
+            <w:rPr>
+              <w:rFonts w:eastAsiaTheme="minorEastAsia"/>
+              <w:noProof/>
+              <w:lang w:eastAsia="fr-CH"/>
+            </w:rPr>
+          </w:pPr>
+          <w:hyperlink w:anchor="_Toc126658203" w:history="1">
+            <w:r>
+              <w:rPr>
+                <w:rStyle w:val="Lienhypertexte"/>
+                <w:noProof/>
+              </w:rPr>
+              <w:t>1.2.2</w:t>
+            </w:r>
+            <w:r>
+              <w:rPr>
+                <w:rFonts w:eastAsiaTheme="minorEastAsia"/>
+                <w:noProof/>
+                <w:lang w:eastAsia="fr-CH"/>
+              </w:rPr>
+              <w:tab/>
+            </w:r>
+            <w:r>
+              <w:rPr>
+                <w:rStyle w:val="Lienhypertexte"/>
+                <w:noProof/>
+              </w:rPr>
+              <w:t>Déploiement automatisé</w:t>
+            </w:r>
+            <w:r>
+              <w:rPr>
+                <w:noProof/>
+                <w:webHidden/>
+              </w:rPr>
+              <w:tab/>
+            </w:r>
+            <w:r>
+              <w:rPr>
+                <w:noProof/>
+                <w:webHidden/>
+              </w:rPr>
+              <w:fldChar w:fldCharType="begin"/>
+            </w:r>
+            <w:r>
+              <w:rPr>
+                <w:noProof/>
+                <w:webHidden/>
+              </w:rPr>
+              <w:instrText xml:space="preserve"> PAGEREF _Toc126658203 \h </w:instrText>
+            </w:r>
+            <w:r>
+              <w:rPr>
+                <w:noProof/>
+                <w:webHidden/>
+              </w:rPr>
+            </w:r>
+            <w:r>
+              <w:rPr>
+                <w:noProof/>
+                <w:webHidden/>
+              </w:rPr>
+              <w:fldChar w:fldCharType="separate"/>
+            </w:r>
+            <w:r>
+              <w:rPr>
+                <w:noProof/>
+                <w:webHidden/>
+              </w:rPr>
+              <w:t>2</w:t>
+            </w:r>
+            <w:r>
+              <w:rPr>
+                <w:noProof/>
+                <w:webHidden/>
+              </w:rPr>
+              <w:fldChar w:fldCharType="end"/>
+            </w:r>
+          </w:hyperlink>
+        </w:p>
+        <w:p>
+          <w:pPr>
+            <w:pStyle w:val="TM2"/>
+            <w:tabs>
+              <w:tab w:val="left" w:pos="880"/>
+              <w:tab w:val="right" w:leader="dot" w:pos="9062"/>
+            </w:tabs>
+            <w:rPr>
+              <w:rFonts w:eastAsiaTheme="minorEastAsia"/>
+              <w:noProof/>
+              <w:lang w:eastAsia="fr-CH"/>
+            </w:rPr>
+          </w:pPr>
+          <w:hyperlink w:anchor="_Toc126658204" w:history="1">
+            <w:r>
+              <w:rPr>
+                <w:rStyle w:val="Lienhypertexte"/>
+                <w:noProof/>
+              </w:rPr>
+              <w:t>1.3</w:t>
+            </w:r>
+            <w:r>
+              <w:rPr>
+                <w:rFonts w:eastAsiaTheme="minorEastAsia"/>
+                <w:noProof/>
+                <w:lang w:eastAsia="fr-CH"/>
+              </w:rPr>
+              <w:tab/>
+            </w:r>
+            <w:r>
+              <w:rPr>
+                <w:rStyle w:val="Lienhypertexte"/>
+                <w:noProof/>
+              </w:rPr>
+              <w:t>Migration des logiciels clients</w:t>
+            </w:r>
+            <w:r>
+              <w:rPr>
+                <w:noProof/>
+                <w:webHidden/>
+              </w:rPr>
+              <w:tab/>
+            </w:r>
+            <w:r>
+              <w:rPr>
+                <w:noProof/>
+                <w:webHidden/>
+              </w:rPr>
+              <w:fldChar w:fldCharType="begin"/>
+            </w:r>
+            <w:r>
+              <w:rPr>
+                <w:noProof/>
+                <w:webHidden/>
+              </w:rPr>
+              <w:instrText xml:space="preserve"> PAGEREF _Toc126658204 \h </w:instrText>
+            </w:r>
+            <w:r>
+              <w:rPr>
+                <w:noProof/>
+                <w:webHidden/>
+              </w:rPr>
+            </w:r>
+            <w:r>
+              <w:rPr>
+                <w:noProof/>
+                <w:webHidden/>
+              </w:rPr>
+              <w:fldChar w:fldCharType="separate"/>
+            </w:r>
+            <w:r>
+              <w:rPr>
+                <w:noProof/>
+                <w:webHidden/>
+              </w:rPr>
+              <w:t>2</w:t>
+            </w:r>
+            <w:r>
+              <w:rPr>
+                <w:noProof/>
+                <w:webHidden/>
+              </w:rPr>
+              <w:fldChar w:fldCharType="end"/>
+            </w:r>
+          </w:hyperlink>
+        </w:p>
+        <w:p>
+          <w:pPr>
+            <w:pStyle w:val="TM3"/>
+            <w:tabs>
+              <w:tab w:val="left" w:pos="1320"/>
+              <w:tab w:val="right" w:leader="dot" w:pos="9062"/>
+            </w:tabs>
+            <w:rPr>
+              <w:rFonts w:eastAsiaTheme="minorEastAsia"/>
+              <w:noProof/>
+              <w:lang w:eastAsia="fr-CH"/>
+            </w:rPr>
+          </w:pPr>
+          <w:hyperlink w:anchor="_Toc126658205" w:history="1">
+            <w:r>
+              <w:rPr>
+                <w:rStyle w:val="Lienhypertexte"/>
+                <w:noProof/>
+              </w:rPr>
+              <w:t>1.3.1</w:t>
+            </w:r>
+            <w:r>
+              <w:rPr>
+                <w:rFonts w:eastAsiaTheme="minorEastAsia"/>
+                <w:noProof/>
+                <w:lang w:eastAsia="fr-CH"/>
+              </w:rPr>
+              <w:tab/>
+            </w:r>
+            <w:r>
+              <w:rPr>
+                <w:rStyle w:val="Lienhypertexte"/>
+                <w:noProof/>
+              </w:rPr>
+              <w:t>Avira Antivirus</w:t>
+            </w:r>
+            <w:r>
+              <w:rPr>
+                <w:noProof/>
+                <w:webHidden/>
+              </w:rPr>
+              <w:tab/>
+            </w:r>
+            <w:r>
+              <w:rPr>
+                <w:noProof/>
+                <w:webHidden/>
+              </w:rPr>
+              <w:fldChar w:fldCharType="begin"/>
+            </w:r>
+            <w:r>
+              <w:rPr>
+                <w:noProof/>
+                <w:webHidden/>
+              </w:rPr>
+              <w:instrText xml:space="preserve"> PAGEREF _Toc126658205 \h </w:instrText>
+            </w:r>
+            <w:r>
+              <w:rPr>
+                <w:noProof/>
+                <w:webHidden/>
+              </w:rPr>
+            </w:r>
+            <w:r>
+              <w:rPr>
+                <w:noProof/>
+                <w:webHidden/>
+              </w:rPr>
+              <w:fldChar w:fldCharType="separate"/>
+            </w:r>
+            <w:r>
+              <w:rPr>
+                <w:noProof/>
+                <w:webHidden/>
+              </w:rPr>
+              <w:t>2</w:t>
+            </w:r>
+            <w:r>
+              <w:rPr>
+                <w:noProof/>
+                <w:webHidden/>
+              </w:rPr>
+              <w:fldChar w:fldCharType="end"/>
+            </w:r>
+          </w:hyperlink>
+        </w:p>
+        <w:p>
+          <w:pPr>
+            <w:pStyle w:val="TM3"/>
+            <w:tabs>
+              <w:tab w:val="left" w:pos="1320"/>
+              <w:tab w:val="right" w:leader="dot" w:pos="9062"/>
+            </w:tabs>
+            <w:rPr>
+              <w:rFonts w:eastAsiaTheme="minorEastAsia"/>
+              <w:noProof/>
+              <w:lang w:eastAsia="fr-CH"/>
+            </w:rPr>
+          </w:pPr>
+          <w:hyperlink w:anchor="_Toc126658206" w:history="1">
+            <w:r>
+              <w:rPr>
+                <w:rStyle w:val="Lienhypertexte"/>
+                <w:noProof/>
+              </w:rPr>
+              <w:t>1.3.2</w:t>
+            </w:r>
+            <w:r>
+              <w:rPr>
+                <w:rFonts w:eastAsiaTheme="minorEastAsia"/>
+                <w:noProof/>
+                <w:lang w:eastAsia="fr-CH"/>
+              </w:rPr>
+              <w:tab/>
+            </w:r>
+            <w:r>
+              <w:rPr>
+                <w:rStyle w:val="Lienhypertexte"/>
+                <w:noProof/>
+              </w:rPr>
+              <w:t>Office</w:t>
+            </w:r>
+            <w:r>
+              <w:rPr>
+                <w:noProof/>
+                <w:webHidden/>
+              </w:rPr>
+              <w:tab/>
+            </w:r>
+            <w:r>
+              <w:rPr>
+                <w:noProof/>
+                <w:webHidden/>
+              </w:rPr>
+              <w:fldChar w:fldCharType="begin"/>
+            </w:r>
+            <w:r>
+              <w:rPr>
+                <w:noProof/>
+                <w:webHidden/>
+              </w:rPr>
+              <w:instrText xml:space="preserve"> PAGEREF _Toc126658206 \h </w:instrText>
+            </w:r>
+            <w:r>
+              <w:rPr>
+                <w:noProof/>
+                <w:webHidden/>
+              </w:rPr>
+            </w:r>
+            <w:r>
+              <w:rPr>
+                <w:noProof/>
+                <w:webHidden/>
+              </w:rPr>
+              <w:fldChar w:fldCharType="separate"/>
+            </w:r>
+            <w:r>
+              <w:rPr>
+                <w:noProof/>
+                <w:webHidden/>
+              </w:rPr>
+              <w:t>2</w:t>
+            </w:r>
+            <w:r>
+              <w:rPr>
+                <w:noProof/>
+                <w:webHidden/>
+              </w:rPr>
+              <w:fldChar w:fldCharType="end"/>
+            </w:r>
+          </w:hyperlink>
+        </w:p>
+        <w:p>
+          <w:pPr>
+            <w:pStyle w:val="TM3"/>
+            <w:tabs>
+              <w:tab w:val="left" w:pos="1320"/>
+              <w:tab w:val="right" w:leader="dot" w:pos="9062"/>
+            </w:tabs>
+            <w:rPr>
+              <w:rFonts w:eastAsiaTheme="minorEastAsia"/>
+              <w:noProof/>
+              <w:lang w:eastAsia="fr-CH"/>
+            </w:rPr>
+          </w:pPr>
+          <w:hyperlink w:anchor="_Toc126658207" w:history="1">
+            <w:r>
+              <w:rPr>
+                <w:rStyle w:val="Lienhypertexte"/>
+                <w:noProof/>
+              </w:rPr>
+              <w:t>1.3.3</w:t>
+            </w:r>
+            <w:r>
+              <w:rPr>
+                <w:rFonts w:eastAsiaTheme="minorEastAsia"/>
+                <w:noProof/>
+                <w:lang w:eastAsia="fr-CH"/>
+              </w:rPr>
+              <w:tab/>
+            </w:r>
+            <w:r>
+              <w:rPr>
+                <w:rStyle w:val="Lienhypertexte"/>
+                <w:noProof/>
+              </w:rPr>
+              <w:t>Gadwin Printscreen</w:t>
+            </w:r>
+            <w:r>
+              <w:rPr>
+                <w:noProof/>
+                <w:webHidden/>
+              </w:rPr>
+              <w:tab/>
+            </w:r>
+            <w:r>
+              <w:rPr>
+                <w:noProof/>
+                <w:webHidden/>
+              </w:rPr>
+              <w:fldChar w:fldCharType="begin"/>
+            </w:r>
+            <w:r>
+              <w:rPr>
+                <w:noProof/>
+                <w:webHidden/>
+              </w:rPr>
+              <w:instrText xml:space="preserve"> PAGEREF _Toc126658207 \h </w:instrText>
+            </w:r>
+            <w:r>
+              <w:rPr>
+                <w:noProof/>
+                <w:webHidden/>
+              </w:rPr>
+            </w:r>
+            <w:r>
+              <w:rPr>
+                <w:noProof/>
+                <w:webHidden/>
+              </w:rPr>
+              <w:fldChar w:fldCharType="separate"/>
+            </w:r>
+            <w:r>
+              <w:rPr>
+                <w:noProof/>
+                <w:webHidden/>
+              </w:rPr>
+              <w:t>2</w:t>
+            </w:r>
+            <w:r>
+              <w:rPr>
+                <w:noProof/>
+                <w:webHidden/>
+              </w:rPr>
+              <w:fldChar w:fldCharType="end"/>
+            </w:r>
+          </w:hyperlink>
+        </w:p>
+        <w:p>
+          <w:pPr>
+            <w:pStyle w:val="TM3"/>
+            <w:tabs>
+              <w:tab w:val="left" w:pos="1320"/>
+              <w:tab w:val="right" w:leader="dot" w:pos="9062"/>
+            </w:tabs>
+            <w:rPr>
+              <w:rFonts w:eastAsiaTheme="minorEastAsia"/>
+              <w:noProof/>
+              <w:lang w:eastAsia="fr-CH"/>
+            </w:rPr>
+          </w:pPr>
+          <w:hyperlink w:anchor="_Toc126658208" w:history="1">
+            <w:r>
+              <w:rPr>
+                <w:rStyle w:val="Lienhypertexte"/>
+                <w:noProof/>
+              </w:rPr>
+              <w:t>1.3.4</w:t>
+            </w:r>
+            <w:r>
+              <w:rPr>
+                <w:rFonts w:eastAsiaTheme="minorEastAsia"/>
+                <w:noProof/>
+                <w:lang w:eastAsia="fr-CH"/>
+              </w:rPr>
+              <w:tab/>
+            </w:r>
+            <w:r>
+              <w:rPr>
+                <w:rStyle w:val="Lienhypertexte"/>
+                <w:noProof/>
+              </w:rPr>
+              <w:t>Mozilla Firefox</w:t>
+            </w:r>
+            <w:bookmarkStart w:id="1" w:name="_GoBack"/>
+            <w:bookmarkEnd w:id="1"/>
+            <w:r>
+              <w:rPr>
+                <w:noProof/>
+                <w:webHidden/>
+              </w:rPr>
+              <w:tab/>
+            </w:r>
+            <w:r>
+              <w:rPr>
+                <w:noProof/>
+                <w:webHidden/>
+              </w:rPr>
+              <w:fldChar w:fldCharType="begin"/>
+            </w:r>
+            <w:r>
+              <w:rPr>
+                <w:noProof/>
+                <w:webHidden/>
+              </w:rPr>
+              <w:instrText xml:space="preserve"> PAGEREF _Toc126658208 \h </w:instrText>
+            </w:r>
+            <w:r>
+              <w:rPr>
+                <w:noProof/>
+                <w:webHidden/>
+              </w:rPr>
+            </w:r>
+            <w:r>
+              <w:rPr>
+                <w:noProof/>
+                <w:webHidden/>
+              </w:rPr>
+              <w:fldChar w:fldCharType="separate"/>
+            </w:r>
+            <w:r>
+              <w:rPr>
+                <w:noProof/>
+                <w:webHidden/>
+              </w:rPr>
+              <w:t>2</w:t>
+            </w:r>
+            <w:r>
+              <w:rPr>
+                <w:noProof/>
+                <w:webHidden/>
+              </w:rPr>
+              <w:fldChar w:fldCharType="end"/>
+            </w:r>
+          </w:hyperlink>
+        </w:p>
+        <w:p>
+          <w:pPr>
+            <w:pStyle w:val="TM3"/>
+            <w:tabs>
+              <w:tab w:val="left" w:pos="1320"/>
+              <w:tab w:val="right" w:leader="dot" w:pos="9062"/>
+            </w:tabs>
+            <w:rPr>
+              <w:rFonts w:eastAsiaTheme="minorEastAsia"/>
+              <w:noProof/>
+              <w:lang w:eastAsia="fr-CH"/>
+            </w:rPr>
+          </w:pPr>
+          <w:hyperlink w:anchor="_Toc126658209" w:history="1">
+            <w:r>
+              <w:rPr>
+                <w:rStyle w:val="Lienhypertexte"/>
+                <w:noProof/>
+              </w:rPr>
+              <w:t>1.3.5</w:t>
+            </w:r>
+            <w:r>
+              <w:rPr>
+                <w:rFonts w:eastAsiaTheme="minorEastAsia"/>
+                <w:noProof/>
+                <w:lang w:eastAsia="fr-CH"/>
+              </w:rPr>
+              <w:tab/>
+            </w:r>
+            <w:r>
+              <w:rPr>
+                <w:rStyle w:val="Lienhypertexte"/>
+                <w:noProof/>
+              </w:rPr>
+              <w:t>PDF Creator</w:t>
+            </w:r>
+            <w:r>
+              <w:rPr>
+                <w:noProof/>
+                <w:webHidden/>
+              </w:rPr>
+              <w:tab/>
+            </w:r>
+            <w:r>
+              <w:rPr>
+                <w:noProof/>
+                <w:webHidden/>
+              </w:rPr>
+              <w:fldChar w:fldCharType="begin"/>
+            </w:r>
+            <w:r>
+              <w:rPr>
+                <w:noProof/>
+                <w:webHidden/>
+              </w:rPr>
+              <w:instrText xml:space="preserve"> PAGEREF _Toc126658209 \h </w:instrText>
+            </w:r>
+            <w:r>
+              <w:rPr>
+                <w:noProof/>
+                <w:webHidden/>
+              </w:rPr>
+            </w:r>
+            <w:r>
+              <w:rPr>
+                <w:noProof/>
+                <w:webHidden/>
+              </w:rPr>
+              <w:fldChar w:fldCharType="separate"/>
+            </w:r>
+            <w:r>
+              <w:rPr>
+                <w:noProof/>
+                <w:webHidden/>
+              </w:rPr>
+              <w:t>2</w:t>
+            </w:r>
+            <w:r>
+              <w:rPr>
+                <w:noProof/>
+                <w:webHidden/>
+              </w:rPr>
+              <w:fldChar w:fldCharType="end"/>
+            </w:r>
+          </w:hyperlink>
+        </w:p>
+        <w:p>
+          <w:pPr>
+            <w:pStyle w:val="TM3"/>
+            <w:tabs>
+              <w:tab w:val="left" w:pos="1320"/>
+              <w:tab w:val="right" w:leader="dot" w:pos="9062"/>
+            </w:tabs>
+            <w:rPr>
+              <w:rFonts w:eastAsiaTheme="minorEastAsia"/>
+              <w:noProof/>
+              <w:lang w:eastAsia="fr-CH"/>
+            </w:rPr>
+          </w:pPr>
+          <w:hyperlink w:anchor="_Toc126658210" w:history="1">
+            <w:r>
+              <w:rPr>
+                <w:rStyle w:val="Lienhypertexte"/>
+                <w:noProof/>
+              </w:rPr>
+              <w:t>1.3.6</w:t>
+            </w:r>
+            <w:r>
+              <w:rPr>
+                <w:rFonts w:eastAsiaTheme="minorEastAsia"/>
+                <w:noProof/>
+                <w:lang w:eastAsia="fr-CH"/>
+              </w:rPr>
+              <w:tab/>
+            </w:r>
+            <w:r>
+              <w:rPr>
+                <w:rStyle w:val="Lienhypertexte"/>
+                <w:noProof/>
+              </w:rPr>
+              <w:t>UltraVNC</w:t>
+            </w:r>
+            <w:r>
+              <w:rPr>
+                <w:noProof/>
+                <w:webHidden/>
+              </w:rPr>
+              <w:tab/>
+            </w:r>
+            <w:r>
+              <w:rPr>
+                <w:noProof/>
+                <w:webHidden/>
+              </w:rPr>
+              <w:fldChar w:fldCharType="begin"/>
+            </w:r>
+            <w:r>
+              <w:rPr>
+                <w:noProof/>
+                <w:webHidden/>
+              </w:rPr>
+              <w:instrText xml:space="preserve"> PAGEREF _Toc126658210 \h </w:instrText>
+            </w:r>
+            <w:r>
+              <w:rPr>
+                <w:noProof/>
+                <w:webHidden/>
+              </w:rPr>
+            </w:r>
+            <w:r>
+              <w:rPr>
+                <w:noProof/>
+                <w:webHidden/>
+              </w:rPr>
+              <w:fldChar w:fldCharType="separate"/>
+            </w:r>
+            <w:r>
+              <w:rPr>
+                <w:noProof/>
+                <w:webHidden/>
+              </w:rPr>
+              <w:t>3</w:t>
+            </w:r>
+            <w:r>
+              <w:rPr>
+                <w:noProof/>
+                <w:webHidden/>
+              </w:rPr>
+              <w:fldChar w:fldCharType="end"/>
+            </w:r>
+          </w:hyperlink>
+        </w:p>
+        <w:p>
+          <w:pPr>
+            <w:pStyle w:val="TM3"/>
+            <w:tabs>
+              <w:tab w:val="left" w:pos="1320"/>
+              <w:tab w:val="right" w:leader="dot" w:pos="9062"/>
+            </w:tabs>
+            <w:rPr>
+              <w:rFonts w:eastAsiaTheme="minorEastAsia"/>
+              <w:noProof/>
+              <w:lang w:eastAsia="fr-CH"/>
+            </w:rPr>
+          </w:pPr>
+          <w:hyperlink w:anchor="_Toc126658211" w:history="1">
+            <w:r>
+              <w:rPr>
+                <w:rStyle w:val="Lienhypertexte"/>
+                <w:noProof/>
+              </w:rPr>
+              <w:t>1.3.7</w:t>
+            </w:r>
+            <w:r>
+              <w:rPr>
+                <w:rFonts w:eastAsiaTheme="minorEastAsia"/>
+                <w:noProof/>
+                <w:lang w:eastAsia="fr-CH"/>
+              </w:rPr>
+              <w:tab/>
+            </w:r>
+            <w:r>
+              <w:rPr>
+                <w:rStyle w:val="Lienhypertexte"/>
+                <w:noProof/>
+              </w:rPr>
+              <w:t>Xmind 7.5</w:t>
+            </w:r>
+            <w:r>
+              <w:rPr>
+                <w:noProof/>
+                <w:webHidden/>
+              </w:rPr>
+              <w:tab/>
+            </w:r>
+            <w:r>
+              <w:rPr>
+                <w:noProof/>
+                <w:webHidden/>
+              </w:rPr>
+              <w:fldChar w:fldCharType="begin"/>
+            </w:r>
+            <w:r>
+              <w:rPr>
+                <w:noProof/>
+                <w:webHidden/>
+              </w:rPr>
+              <w:instrText xml:space="preserve"> PAGEREF _Toc126658211 \h </w:instrText>
+            </w:r>
+            <w:r>
+              <w:rPr>
+                <w:noProof/>
+                <w:webHidden/>
+              </w:rPr>
+            </w:r>
+            <w:r>
+              <w:rPr>
+                <w:noProof/>
+                <w:webHidden/>
+              </w:rPr>
+              <w:fldChar w:fldCharType="separate"/>
+            </w:r>
+            <w:r>
+              <w:rPr>
+                <w:noProof/>
+                <w:webHidden/>
+              </w:rPr>
+              <w:t>3</w:t>
+            </w:r>
+            <w:r>
+              <w:rPr>
+                <w:noProof/>
+                <w:webHidden/>
+              </w:rPr>
+              <w:fldChar w:fldCharType="end"/>
+            </w:r>
+          </w:hyperlink>
+        </w:p>
+        <w:p>
+          <w:pPr>
+            <w:pStyle w:val="TM2"/>
+            <w:tabs>
+              <w:tab w:val="left" w:pos="880"/>
+              <w:tab w:val="right" w:leader="dot" w:pos="9062"/>
+            </w:tabs>
+            <w:rPr>
+              <w:rFonts w:eastAsiaTheme="minorEastAsia"/>
+              <w:noProof/>
+              <w:lang w:eastAsia="fr-CH"/>
+            </w:rPr>
+          </w:pPr>
+          <w:hyperlink w:anchor="_Toc126658212" w:history="1">
+            <w:r>
+              <w:rPr>
+                <w:rStyle w:val="Lienhypertexte"/>
+                <w:noProof/>
+              </w:rPr>
+              <w:t>1.4</w:t>
+            </w:r>
+            <w:r>
+              <w:rPr>
+                <w:rFonts w:eastAsiaTheme="minorEastAsia"/>
+                <w:noProof/>
+                <w:lang w:eastAsia="fr-CH"/>
+              </w:rPr>
+              <w:tab/>
+            </w:r>
+            <w:r>
+              <w:rPr>
+                <w:rStyle w:val="Lienhypertexte"/>
+                <w:noProof/>
+              </w:rPr>
+              <w:t>Solutions pour faciliter les utilisateurs</w:t>
+            </w:r>
+            <w:r>
+              <w:rPr>
+                <w:noProof/>
+                <w:webHidden/>
+              </w:rPr>
+              <w:tab/>
+            </w:r>
+            <w:r>
+              <w:rPr>
+                <w:noProof/>
+                <w:webHidden/>
+              </w:rPr>
+              <w:fldChar w:fldCharType="begin"/>
+            </w:r>
+            <w:r>
+              <w:rPr>
+                <w:noProof/>
+                <w:webHidden/>
+              </w:rPr>
+              <w:instrText xml:space="preserve"> PAGEREF _Toc126658212 \h </w:instrText>
+            </w:r>
+            <w:r>
+              <w:rPr>
+                <w:noProof/>
+                <w:webHidden/>
+              </w:rPr>
+            </w:r>
+            <w:r>
+              <w:rPr>
+                <w:noProof/>
+                <w:webHidden/>
+              </w:rPr>
+              <w:fldChar w:fldCharType="separate"/>
+            </w:r>
+            <w:r>
+              <w:rPr>
+                <w:noProof/>
+                <w:webHidden/>
+              </w:rPr>
+              <w:t>3</w:t>
+            </w:r>
+            <w:r>
+              <w:rPr>
+                <w:noProof/>
+                <w:webHidden/>
+              </w:rPr>
+              <w:fldChar w:fldCharType="end"/>
+            </w:r>
+          </w:hyperlink>
+        </w:p>
+        <w:p>
+          <w:pPr>
+            <w:pStyle w:val="TM3"/>
+            <w:tabs>
+              <w:tab w:val="left" w:pos="1320"/>
+              <w:tab w:val="right" w:leader="dot" w:pos="9062"/>
+            </w:tabs>
+            <w:rPr>
+              <w:rFonts w:eastAsiaTheme="minorEastAsia"/>
+              <w:noProof/>
+              <w:lang w:eastAsia="fr-CH"/>
+            </w:rPr>
+          </w:pPr>
+          <w:hyperlink w:anchor="_Toc126658213" w:history="1">
+            <w:r>
+              <w:rPr>
+                <w:rStyle w:val="Lienhypertexte"/>
+                <w:noProof/>
+              </w:rPr>
+              <w:t>1.4.1</w:t>
+            </w:r>
+            <w:r>
+              <w:rPr>
+                <w:rFonts w:eastAsiaTheme="minorEastAsia"/>
+                <w:noProof/>
+                <w:lang w:eastAsia="fr-CH"/>
+              </w:rPr>
+              <w:tab/>
+            </w:r>
+            <w:r>
+              <w:rPr>
+                <w:rStyle w:val="Lienhypertexte"/>
+                <w:noProof/>
+              </w:rPr>
+              <w:t>Solution 1</w:t>
+            </w:r>
+            <w:r>
+              <w:rPr>
+                <w:noProof/>
+                <w:webHidden/>
+              </w:rPr>
+              <w:tab/>
+            </w:r>
+            <w:r>
+              <w:rPr>
+                <w:noProof/>
+                <w:webHidden/>
+              </w:rPr>
+              <w:fldChar w:fldCharType="begin"/>
+            </w:r>
+            <w:r>
+              <w:rPr>
+                <w:noProof/>
+                <w:webHidden/>
+              </w:rPr>
+              <w:instrText xml:space="preserve"> PAGEREF _Toc126658213 \h </w:instrText>
+            </w:r>
+            <w:r>
+              <w:rPr>
+                <w:noProof/>
+                <w:webHidden/>
+              </w:rPr>
+            </w:r>
+            <w:r>
+              <w:rPr>
+                <w:noProof/>
+                <w:webHidden/>
+              </w:rPr>
+              <w:fldChar w:fldCharType="separate"/>
+            </w:r>
+            <w:r>
+              <w:rPr>
+                <w:noProof/>
+                <w:webHidden/>
+              </w:rPr>
+              <w:t>3</w:t>
+            </w:r>
+            <w:r>
+              <w:rPr>
+                <w:noProof/>
+                <w:webHidden/>
+              </w:rPr>
+              <w:fldChar w:fldCharType="end"/>
+            </w:r>
+          </w:hyperlink>
+        </w:p>
+        <w:p>
+          <w:pPr>
+            <w:pStyle w:val="TM3"/>
+            <w:tabs>
+              <w:tab w:val="left" w:pos="1320"/>
+              <w:tab w:val="right" w:leader="dot" w:pos="9062"/>
+            </w:tabs>
+            <w:rPr>
+              <w:rFonts w:eastAsiaTheme="minorEastAsia"/>
+              <w:noProof/>
+              <w:lang w:eastAsia="fr-CH"/>
+            </w:rPr>
+          </w:pPr>
+          <w:hyperlink w:anchor="_Toc126658214" w:history="1">
+            <w:r>
+              <w:rPr>
+                <w:rStyle w:val="Lienhypertexte"/>
+                <w:noProof/>
+              </w:rPr>
+              <w:t>1.4.2</w:t>
+            </w:r>
+            <w:r>
+              <w:rPr>
+                <w:rFonts w:eastAsiaTheme="minorEastAsia"/>
+                <w:noProof/>
+                <w:lang w:eastAsia="fr-CH"/>
+              </w:rPr>
+              <w:tab/>
+            </w:r>
+            <w:r>
+              <w:rPr>
+                <w:rStyle w:val="Lienhypertexte"/>
+                <w:noProof/>
+              </w:rPr>
+              <w:t>Solution 2</w:t>
+            </w:r>
+            <w:r>
+              <w:rPr>
+                <w:noProof/>
+                <w:webHidden/>
+              </w:rPr>
+              <w:tab/>
+            </w:r>
+            <w:r>
+              <w:rPr>
+                <w:noProof/>
+                <w:webHidden/>
+              </w:rPr>
+              <w:fldChar w:fldCharType="begin"/>
+            </w:r>
+            <w:r>
+              <w:rPr>
+                <w:noProof/>
+                <w:webHidden/>
+              </w:rPr>
+              <w:instrText xml:space="preserve"> PAGEREF _Toc126658214 \h </w:instrText>
+            </w:r>
+            <w:r>
+              <w:rPr>
+                <w:noProof/>
+                <w:webHidden/>
+              </w:rPr>
+            </w:r>
+            <w:r>
+              <w:rPr>
+                <w:noProof/>
+                <w:webHidden/>
+              </w:rPr>
+              <w:fldChar w:fldCharType="separate"/>
+            </w:r>
+            <w:r>
+              <w:rPr>
+                <w:noProof/>
+                <w:webHidden/>
+              </w:rPr>
+              <w:t>3</w:t>
+            </w:r>
+            <w:r>
+              <w:rPr>
+                <w:noProof/>
+                <w:webHidden/>
+              </w:rPr>
+              <w:fldChar w:fldCharType="end"/>
+            </w:r>
+          </w:hyperlink>
+        </w:p>
+        <w:p>
+          <w:pPr>
+            <w:pStyle w:val="TM3"/>
+            <w:tabs>
+              <w:tab w:val="left" w:pos="1320"/>
+              <w:tab w:val="right" w:leader="dot" w:pos="9062"/>
+            </w:tabs>
+            <w:rPr>
+              <w:rFonts w:eastAsiaTheme="minorEastAsia"/>
+              <w:noProof/>
+              <w:lang w:eastAsia="fr-CH"/>
+            </w:rPr>
+          </w:pPr>
+          <w:hyperlink w:anchor="_Toc126658215" w:history="1">
+            <w:r>
+              <w:rPr>
+                <w:rStyle w:val="Lienhypertexte"/>
+                <w:noProof/>
+              </w:rPr>
+              <w:t>1.4.3</w:t>
+            </w:r>
+            <w:r>
+              <w:rPr>
+                <w:rFonts w:eastAsiaTheme="minorEastAsia"/>
+                <w:noProof/>
+                <w:lang w:eastAsia="fr-CH"/>
+              </w:rPr>
+              <w:tab/>
+            </w:r>
+            <w:r>
+              <w:rPr>
+                <w:rStyle w:val="Lienhypertexte"/>
+                <w:noProof/>
+              </w:rPr>
+              <w:t>Analyse par un autre groupe</w:t>
+            </w:r>
+            <w:r>
+              <w:rPr>
+                <w:noProof/>
+                <w:webHidden/>
+              </w:rPr>
+              <w:tab/>
+            </w:r>
+            <w:r>
+              <w:rPr>
+                <w:noProof/>
+                <w:webHidden/>
+              </w:rPr>
+              <w:fldChar w:fldCharType="begin"/>
+            </w:r>
+            <w:r>
+              <w:rPr>
+                <w:noProof/>
+                <w:webHidden/>
+              </w:rPr>
+              <w:instrText xml:space="preserve"> PAGEREF _Toc126658215 \h </w:instrText>
+            </w:r>
+            <w:r>
+              <w:rPr>
+                <w:noProof/>
+                <w:webHidden/>
+              </w:rPr>
+            </w:r>
+            <w:r>
+              <w:rPr>
+                <w:noProof/>
+                <w:webHidden/>
+              </w:rPr>
+              <w:fldChar w:fldCharType="separate"/>
+            </w:r>
+            <w:r>
+              <w:rPr>
+                <w:noProof/>
+                <w:webHidden/>
+              </w:rPr>
+              <w:t>3</w:t>
+            </w:r>
+            <w:r>
+              <w:rPr>
+                <w:noProof/>
+                <w:webHidden/>
+              </w:rPr>
+              <w:fldChar w:fldCharType="end"/>
+            </w:r>
+          </w:hyperlink>
+        </w:p>
+        <w:p>
+          <w:pPr>
+            <w:pStyle w:val="TM2"/>
+            <w:tabs>
+              <w:tab w:val="left" w:pos="880"/>
+              <w:tab w:val="right" w:leader="dot" w:pos="9062"/>
+            </w:tabs>
+            <w:rPr>
+              <w:rFonts w:eastAsiaTheme="minorEastAsia"/>
+              <w:noProof/>
+              <w:lang w:eastAsia="fr-CH"/>
+            </w:rPr>
+          </w:pPr>
+          <w:hyperlink w:anchor="_Toc126658216" w:history="1">
+            <w:r>
+              <w:rPr>
+                <w:rStyle w:val="Lienhypertexte"/>
+                <w:noProof/>
+              </w:rPr>
+              <w:t>1.5</w:t>
+            </w:r>
+            <w:r>
+              <w:rPr>
+                <w:rFonts w:eastAsiaTheme="minorEastAsia"/>
+                <w:noProof/>
+                <w:lang w:eastAsia="fr-CH"/>
+              </w:rPr>
+              <w:tab/>
+            </w:r>
+            <w:r>
+              <w:rPr>
+                <w:rStyle w:val="Lienhypertexte"/>
+                <w:noProof/>
+              </w:rPr>
+              <w:t>Annexes</w:t>
+            </w:r>
+            <w:r>
+              <w:rPr>
+                <w:noProof/>
+                <w:webHidden/>
+              </w:rPr>
+              <w:tab/>
+            </w:r>
+            <w:r>
+              <w:rPr>
+                <w:noProof/>
+                <w:webHidden/>
+              </w:rPr>
+              <w:fldChar w:fldCharType="begin"/>
+            </w:r>
+            <w:r>
+              <w:rPr>
+                <w:noProof/>
+                <w:webHidden/>
+              </w:rPr>
+              <w:instrText xml:space="preserve"> PAGEREF _Toc126658216 \h </w:instrText>
+            </w:r>
+            <w:r>
+              <w:rPr>
+                <w:noProof/>
+                <w:webHidden/>
+              </w:rPr>
+            </w:r>
+            <w:r>
+              <w:rPr>
+                <w:noProof/>
+                <w:webHidden/>
+              </w:rPr>
+              <w:fldChar w:fldCharType="separate"/>
+            </w:r>
+            <w:r>
+              <w:rPr>
+                <w:noProof/>
+                <w:webHidden/>
+              </w:rPr>
+              <w:t>4</w:t>
+            </w:r>
+            <w:r>
+              <w:rPr>
+                <w:noProof/>
+                <w:webHidden/>
+              </w:rPr>
+              <w:fldChar w:fldCharType="end"/>
+            </w:r>
+          </w:hyperlink>
+        </w:p>
+        <w:p>
+          <w:pPr>
+            <w:pStyle w:val="TM3"/>
+            <w:tabs>
+              <w:tab w:val="left" w:pos="1320"/>
+              <w:tab w:val="right" w:leader="dot" w:pos="9062"/>
+            </w:tabs>
+            <w:rPr>
+              <w:rFonts w:eastAsiaTheme="minorEastAsia"/>
+              <w:noProof/>
+              <w:lang w:eastAsia="fr-CH"/>
+            </w:rPr>
+          </w:pPr>
+          <w:hyperlink w:anchor="_Toc126658217" w:history="1">
+            <w:r>
+              <w:rPr>
+                <w:rStyle w:val="Lienhypertexte"/>
+                <w:noProof/>
+              </w:rPr>
+              <w:t>1.5.1</w:t>
+            </w:r>
+            <w:r>
+              <w:rPr>
+                <w:rFonts w:eastAsiaTheme="minorEastAsia"/>
+                <w:noProof/>
+                <w:lang w:eastAsia="fr-CH"/>
+              </w:rPr>
+              <w:tab/>
+            </w:r>
+            <w:r>
+              <w:rPr>
+                <w:rStyle w:val="Lienhypertexte"/>
+                <w:noProof/>
+              </w:rPr>
+              <w:t>Liens</w:t>
+            </w:r>
+            <w:r>
+              <w:rPr>
+                <w:noProof/>
+                <w:webHidden/>
+              </w:rPr>
+              <w:tab/>
+            </w:r>
+            <w:r>
+              <w:rPr>
+                <w:noProof/>
+                <w:webHidden/>
+              </w:rPr>
+              <w:fldChar w:fldCharType="begin"/>
+            </w:r>
+            <w:r>
+              <w:rPr>
+                <w:noProof/>
+                <w:webHidden/>
+              </w:rPr>
+              <w:instrText xml:space="preserve"> PAGEREF _Toc126658217 \h </w:instrText>
+            </w:r>
+            <w:r>
+              <w:rPr>
+                <w:noProof/>
+                <w:webHidden/>
+              </w:rPr>
+            </w:r>
+            <w:r>
+              <w:rPr>
+                <w:noProof/>
+                <w:webHidden/>
+              </w:rPr>
+              <w:fldChar w:fldCharType="separate"/>
+            </w:r>
+            <w:r>
+              <w:rPr>
+                <w:noProof/>
+                <w:webHidden/>
+              </w:rPr>
+              <w:t>4</w:t>
             </w:r>
             <w:r>
               <w:rPr>
@@ -181,19 +1903,468 @@
         </w:rPr>
         <w:br w:type="page"/>
       </w:r>
-      <w:bookmarkStart w:id="1" w:name="_GoBack"/>
-      <w:bookmarkEnd w:id="1"/>
     </w:p>
     <w:p>
       <w:pPr>
+        <w:pStyle w:val="Titre2"/>
+      </w:pPr>
+      <w:bookmarkStart w:id="2" w:name="_Toc126658198"/>
+      <w:r>
+        <w:lastRenderedPageBreak/>
+        <w:t>Changement hardware des clients</w:t>
+      </w:r>
+      <w:bookmarkEnd w:id="2"/>
+    </w:p>
+    <w:p>
+      <w:r>
+        <w:t xml:space="preserve">Inventaire laissé par Tim Brown : </w:t>
+      </w:r>
+    </w:p>
+    <w:p>
+      <w:pPr>
+        <w:pStyle w:val="Paragraphedeliste"/>
+        <w:numPr>
+          <w:ilvl w:val="0"/>
+          <w:numId w:val="15"/>
+        </w:numPr>
+      </w:pPr>
+      <w:r>
+        <w:t>35x Dell Latitude E6510</w:t>
+      </w:r>
+    </w:p>
+    <w:p>
+      <w:pPr>
+        <w:pStyle w:val="Paragraphedeliste"/>
+        <w:numPr>
+          <w:ilvl w:val="1"/>
+          <w:numId w:val="15"/>
+        </w:numPr>
+      </w:pPr>
+      <w:proofErr w:type="gramStart"/>
+      <w:r>
+        <w:t>CPU:</w:t>
+      </w:r>
+      <w:proofErr w:type="gramEnd"/>
+      <w:r>
+        <w:t xml:space="preserve"> </w:t>
+      </w:r>
+      <w:proofErr w:type="spellStart"/>
+      <w:r>
+        <w:t>Core</w:t>
+      </w:r>
+      <w:proofErr w:type="spellEnd"/>
+      <w:r>
+        <w:t xml:space="preserve"> i5/520M/2.4 ; RAM: 2x2GO DDR3-1333 ; HDD: 250GO 5k4; Power :90W ; GPU : </w:t>
+      </w:r>
+      <w:proofErr w:type="spellStart"/>
+      <w:r>
+        <w:t>Nvidia</w:t>
+      </w:r>
+      <w:proofErr w:type="spellEnd"/>
+      <w:r>
+        <w:t xml:space="preserve"> </w:t>
+      </w:r>
+      <w:proofErr w:type="spellStart"/>
+      <w:r>
+        <w:t>Quadro</w:t>
+      </w:r>
+      <w:proofErr w:type="spellEnd"/>
+      <w:r>
+        <w:t xml:space="preserve"> NVS 3100 ; LCD : 15.6 1600x900 ; DVD : 8x +/-RW ; Options : BT, Wireless a/g/n</w:t>
+      </w:r>
+    </w:p>
+    <w:p>
+      <w:pPr>
+        <w:pStyle w:val="Paragraphedeliste"/>
+        <w:numPr>
+          <w:ilvl w:val="0"/>
+          <w:numId w:val="15"/>
+        </w:numPr>
+      </w:pPr>
+      <w:r>
+        <w:t>10x Dell Latitude E6530</w:t>
+      </w:r>
+    </w:p>
+    <w:p>
+      <w:pPr>
+        <w:pStyle w:val="Paragraphedeliste"/>
+        <w:numPr>
+          <w:ilvl w:val="1"/>
+          <w:numId w:val="15"/>
+        </w:numPr>
+      </w:pPr>
+      <w:proofErr w:type="gramStart"/>
+      <w:r>
+        <w:t>CPU:</w:t>
+      </w:r>
+      <w:proofErr w:type="gramEnd"/>
+      <w:r>
+        <w:t xml:space="preserve"> </w:t>
+      </w:r>
+      <w:proofErr w:type="spellStart"/>
+      <w:r>
+        <w:t>Core</w:t>
+      </w:r>
+      <w:proofErr w:type="spellEnd"/>
+      <w:r>
+        <w:t xml:space="preserve"> i7/3740QM/2.7 ; RAM: 2x4GO DDR3-1600 ; HDD: 320GO 7k2 ; Power :90W ; GPU : </w:t>
+      </w:r>
+      <w:proofErr w:type="spellStart"/>
+      <w:r>
+        <w:t>Nvidia</w:t>
+      </w:r>
+      <w:proofErr w:type="spellEnd"/>
+      <w:r>
+        <w:t xml:space="preserve"> </w:t>
+      </w:r>
+      <w:proofErr w:type="spellStart"/>
+      <w:r>
+        <w:t>Quadro</w:t>
+      </w:r>
+      <w:proofErr w:type="spellEnd"/>
+      <w:r>
+        <w:t xml:space="preserve"> NVS 5200M ; LCD : 15.6 1600x900 ; DVD : 8x +/-RW ; Options : BT, Wireless a/g/n</w:t>
+      </w:r>
+    </w:p>
+    <w:p>
+      <w:pPr>
+        <w:pStyle w:val="Paragraphedeliste"/>
+        <w:numPr>
+          <w:ilvl w:val="0"/>
+          <w:numId w:val="15"/>
+        </w:numPr>
+      </w:pPr>
+      <w:r>
+        <w:t xml:space="preserve">5x Dell </w:t>
+      </w:r>
+      <w:proofErr w:type="spellStart"/>
+      <w:r>
+        <w:t>Optiplex</w:t>
+      </w:r>
+      <w:proofErr w:type="spellEnd"/>
+      <w:r>
+        <w:t xml:space="preserve"> 990</w:t>
+      </w:r>
+    </w:p>
+    <w:p>
+      <w:pPr>
+        <w:pStyle w:val="Paragraphedeliste"/>
+        <w:numPr>
+          <w:ilvl w:val="1"/>
+          <w:numId w:val="15"/>
+        </w:numPr>
+      </w:pPr>
+      <w:proofErr w:type="gramStart"/>
+      <w:r>
+        <w:t>CPU:</w:t>
+      </w:r>
+      <w:proofErr w:type="gramEnd"/>
+      <w:r>
+        <w:t xml:space="preserve"> </w:t>
+      </w:r>
+      <w:proofErr w:type="spellStart"/>
+      <w:r>
+        <w:t>Core</w:t>
+      </w:r>
+      <w:proofErr w:type="spellEnd"/>
+      <w:r>
+        <w:t xml:space="preserve"> i7/2600/3.4 ; RAM: 2x4GO DDR3-1333 ; HDD: 1000GO 7k2 ; Power :90W ; GPU : Intel Intégré ; LCD : P2210 1680x1650 ; DVD : 16x +/-RW</w:t>
+      </w:r>
+    </w:p>
+    <w:p>
+      <w:pPr>
+        <w:pStyle w:val="Titre3"/>
+      </w:pPr>
+      <w:bookmarkStart w:id="3" w:name="_Toc126658199"/>
+      <w:r>
+        <w:t>Choix du nouveau matériel</w:t>
+      </w:r>
+      <w:bookmarkEnd w:id="3"/>
+    </w:p>
+    <w:p>
+      <w:pPr>
+        <w:pStyle w:val="Titre3"/>
+      </w:pPr>
+      <w:bookmarkStart w:id="4" w:name="_Toc126658200"/>
+      <w:r>
+        <w:t>Justification financière</w:t>
+      </w:r>
+      <w:bookmarkEnd w:id="4"/>
+    </w:p>
+    <w:p>
+      <w:pPr>
+        <w:pStyle w:val="Titre2"/>
+      </w:pPr>
+      <w:bookmarkStart w:id="5" w:name="_Toc126658201"/>
+      <w:r>
+        <w:t>Migration du système d’exploitation des clients</w:t>
+      </w:r>
+      <w:bookmarkEnd w:id="5"/>
+    </w:p>
+    <w:p>
+      <w:r>
+        <w:rPr>
+          <w:b/>
+        </w:rPr>
+        <w:t>OS actuel</w:t>
+      </w:r>
+      <w:r>
+        <w:t xml:space="preserve"> : </w:t>
+      </w:r>
+      <w:r>
+        <w:t>Microsoft W</w:t>
+      </w:r>
+      <w:r>
+        <w:t>indows 7</w:t>
+      </w:r>
+    </w:p>
+    <w:p>
+      <w:r>
+        <w:rPr>
+          <w:b/>
+        </w:rPr>
+        <w:t>OS désiré</w:t>
+      </w:r>
+      <w:r>
+        <w:t> : Microsoft Windows 10</w:t>
+      </w:r>
+    </w:p>
+    <w:p>
+      <w:pPr>
+        <w:pStyle w:val="Titre3"/>
+      </w:pPr>
+      <w:bookmarkStart w:id="6" w:name="_Toc126658202"/>
+      <w:r>
+        <w:t>Marche à suivre</w:t>
+      </w:r>
+      <w:bookmarkEnd w:id="6"/>
+    </w:p>
+    <w:p>
+      <w:pPr>
+        <w:pStyle w:val="Titre4"/>
+      </w:pPr>
+      <w:r>
+        <w:t>Description</w:t>
+      </w:r>
+    </w:p>
+    <w:p/>
+    <w:p>
+      <w:pPr>
+        <w:pStyle w:val="Titre3"/>
+      </w:pPr>
+      <w:bookmarkStart w:id="7" w:name="_Toc126658203"/>
+      <w:r>
+        <w:t>Déploiement automatisé</w:t>
+      </w:r>
+      <w:bookmarkEnd w:id="7"/>
+    </w:p>
+    <w:p>
+      <w:pPr>
+        <w:pStyle w:val="Titre4"/>
+      </w:pPr>
+      <w:r>
+        <w:t>Description</w:t>
+      </w:r>
+    </w:p>
+    <w:p/>
+    <w:p>
+      <w:pPr>
+        <w:pStyle w:val="Titre2"/>
+      </w:pPr>
+      <w:bookmarkStart w:id="8" w:name="_Toc126658204"/>
+      <w:r>
+        <w:t>Migration des logiciels clients</w:t>
+      </w:r>
+      <w:bookmarkEnd w:id="8"/>
+    </w:p>
+    <w:p>
+      <w:pPr>
+        <w:pStyle w:val="Titre3"/>
+      </w:pPr>
+      <w:bookmarkStart w:id="9" w:name="_Toc126658205"/>
+      <w:proofErr w:type="spellStart"/>
+      <w:r>
+        <w:t>Avira</w:t>
+      </w:r>
+      <w:proofErr w:type="spellEnd"/>
+      <w:r>
+        <w:t xml:space="preserve"> Antivirus</w:t>
+      </w:r>
+      <w:bookmarkEnd w:id="9"/>
+    </w:p>
+    <w:p/>
+    <w:p>
+      <w:pPr>
+        <w:pStyle w:val="Titre3"/>
+      </w:pPr>
+      <w:bookmarkStart w:id="10" w:name="_Toc126658206"/>
+      <w:r>
+        <w:t>Office</w:t>
+      </w:r>
+      <w:bookmarkEnd w:id="10"/>
+    </w:p>
+    <w:p/>
+    <w:p>
+      <w:pPr>
+        <w:pStyle w:val="Titre3"/>
+      </w:pPr>
+      <w:bookmarkStart w:id="11" w:name="_Toc126658207"/>
+      <w:proofErr w:type="spellStart"/>
+      <w:r>
+        <w:t>Gadwin</w:t>
+      </w:r>
+      <w:proofErr w:type="spellEnd"/>
+      <w:r>
+        <w:t xml:space="preserve"> </w:t>
+      </w:r>
+      <w:proofErr w:type="spellStart"/>
+      <w:r>
+        <w:t>Printscreen</w:t>
+      </w:r>
+      <w:bookmarkEnd w:id="11"/>
+      <w:proofErr w:type="spellEnd"/>
+    </w:p>
+    <w:p/>
+    <w:p>
+      <w:pPr>
+        <w:pStyle w:val="Titre3"/>
+      </w:pPr>
+      <w:bookmarkStart w:id="12" w:name="_Toc126658208"/>
+      <w:r>
+        <w:t>Mozilla Firefox</w:t>
+      </w:r>
+      <w:bookmarkEnd w:id="12"/>
+    </w:p>
+    <w:p/>
+    <w:p>
+      <w:pPr>
+        <w:pStyle w:val="Titre3"/>
+      </w:pPr>
+      <w:bookmarkStart w:id="13" w:name="_Toc126658209"/>
+      <w:r>
+        <w:t>PDF Creator</w:t>
+      </w:r>
+      <w:bookmarkEnd w:id="13"/>
+    </w:p>
+    <w:p/>
+    <w:p>
+      <w:pPr>
+        <w:pStyle w:val="Titre3"/>
+      </w:pPr>
+      <w:bookmarkStart w:id="14" w:name="_Toc126658210"/>
+      <w:proofErr w:type="spellStart"/>
+      <w:r>
+        <w:lastRenderedPageBreak/>
+        <w:t>UltraVNC</w:t>
+      </w:r>
+      <w:bookmarkEnd w:id="14"/>
+      <w:proofErr w:type="spellEnd"/>
+    </w:p>
+    <w:p/>
+    <w:p>
+      <w:pPr>
+        <w:pStyle w:val="Titre3"/>
+      </w:pPr>
+      <w:bookmarkStart w:id="15" w:name="_Toc126658211"/>
+      <w:proofErr w:type="spellStart"/>
+      <w:r>
+        <w:t>Xmind</w:t>
+      </w:r>
+      <w:proofErr w:type="spellEnd"/>
+      <w:r>
+        <w:t xml:space="preserve"> 7.5</w:t>
+      </w:r>
+      <w:bookmarkEnd w:id="15"/>
+    </w:p>
+    <w:p/>
+    <w:p>
+      <w:pPr>
+        <w:pStyle w:val="Titre2"/>
+      </w:pPr>
+      <w:bookmarkStart w:id="16" w:name="_Toc126658212"/>
+      <w:r>
+        <w:t>Solutions</w:t>
+      </w:r>
+      <w:r>
+        <w:t xml:space="preserve"> pour faciliter les </w:t>
+      </w:r>
+      <w:r>
+        <w:t>utilisateurs</w:t>
+      </w:r>
+      <w:bookmarkEnd w:id="16"/>
+      <w:r>
+        <w:t xml:space="preserve"> </w:t>
+      </w:r>
+    </w:p>
+    <w:p>
+      <w:pPr>
+        <w:pStyle w:val="Titre3"/>
+      </w:pPr>
+      <w:bookmarkStart w:id="17" w:name="_Toc126658213"/>
+      <w:r>
+        <w:t>Solution 1</w:t>
+      </w:r>
+      <w:bookmarkEnd w:id="17"/>
+    </w:p>
+    <w:p/>
+    <w:p>
+      <w:pPr>
+        <w:pStyle w:val="Titre3"/>
+      </w:pPr>
+      <w:bookmarkStart w:id="18" w:name="_Toc126658214"/>
+      <w:r>
+        <w:t>Solution 2</w:t>
+      </w:r>
+      <w:bookmarkEnd w:id="18"/>
+    </w:p>
+    <w:p/>
+    <w:p>
+      <w:pPr>
+        <w:pStyle w:val="Titre3"/>
+      </w:pPr>
+      <w:bookmarkStart w:id="19" w:name="_Toc126658215"/>
+      <w:r>
+        <w:t>Analyse par un autre groupe</w:t>
+      </w:r>
+      <w:bookmarkEnd w:id="19"/>
+    </w:p>
+    <w:p/>
+    <w:p>
+      <w:pPr>
+        <w:jc w:val="left"/>
         <w:rPr>
           <w:rFonts w:asciiTheme="majorHAnsi" w:eastAsiaTheme="majorEastAsia" w:hAnsiTheme="majorHAnsi" w:cstheme="majorBidi"/>
-          <w:color w:val="538135" w:themeColor="accent6" w:themeShade="BF"/>
-          <w:sz w:val="36"/>
-          <w:szCs w:val="32"/>
+          <w:color w:val="FFFFFF" w:themeColor="background1"/>
+          <w:sz w:val="28"/>
+          <w:szCs w:val="26"/>
         </w:rPr>
       </w:pPr>
+      <w:r>
+        <w:br w:type="page"/>
+      </w:r>
     </w:p>
+    <w:p>
+      <w:pPr>
+        <w:pStyle w:val="Titre2"/>
+      </w:pPr>
+      <w:bookmarkStart w:id="20" w:name="_Toc126658216"/>
+      <w:r>
+        <w:lastRenderedPageBreak/>
+        <w:t>Annexes</w:t>
+      </w:r>
+      <w:bookmarkEnd w:id="20"/>
+    </w:p>
+    <w:p>
+      <w:pPr>
+        <w:pStyle w:val="Titre3"/>
+      </w:pPr>
+      <w:bookmarkStart w:id="21" w:name="_Toc126658217"/>
+      <w:r>
+        <w:t>Liens</w:t>
+      </w:r>
+      <w:bookmarkEnd w:id="21"/>
+    </w:p>
+    <w:p/>
     <w:sectPr>
       <w:headerReference w:type="default" r:id="rId8"/>
       <w:footerReference w:type="default" r:id="rId9"/>
@@ -609,7 +2780,7 @@
                               <w:color w:val="FFFFFF" w:themeColor="background1"/>
                               <w:lang w:val="fr-FR"/>
                             </w:rPr>
-                            <w:t>2</w:t>
+                            <w:t>1</w:t>
                           </w:r>
                           <w:r>
                             <w:rPr>
@@ -662,7 +2833,7 @@
                         <w:color w:val="FFFFFF" w:themeColor="background1"/>
                         <w:lang w:val="fr-FR"/>
                       </w:rPr>
-                      <w:t>2</w:t>
+                      <w:t>1</w:t>
                     </w:r>
                     <w:r>
                       <w:rPr>
@@ -799,6 +2970,119 @@
     </w:lvl>
   </w:abstractNum>
   <w:abstractNum w:abstractNumId="1" w15:restartNumberingAfterBreak="0">
+    <w:nsid w:val="046E2D50"/>
+    <w:multiLevelType w:val="hybridMultilevel"/>
+    <w:tmpl w:val="5F4E8F5A"/>
+    <w:lvl w:ilvl="0" w:tplc="100C0001">
+      <w:start w:val="1"/>
+      <w:numFmt w:val="bullet"/>
+      <w:lvlText w:val=""/>
+      <w:lvlJc w:val="left"/>
+      <w:pPr>
+        <w:ind w:left="720" w:hanging="360"/>
+      </w:pPr>
+      <w:rPr>
+        <w:rFonts w:ascii="Symbol" w:hAnsi="Symbol" w:hint="default"/>
+      </w:rPr>
+    </w:lvl>
+    <w:lvl w:ilvl="1" w:tplc="100C000D">
+      <w:start w:val="1"/>
+      <w:numFmt w:val="bullet"/>
+      <w:lvlText w:val=""/>
+      <w:lvlJc w:val="left"/>
+      <w:pPr>
+        <w:ind w:left="1440" w:hanging="360"/>
+      </w:pPr>
+      <w:rPr>
+        <w:rFonts w:ascii="Wingdings" w:hAnsi="Wingdings" w:hint="default"/>
+      </w:rPr>
+    </w:lvl>
+    <w:lvl w:ilvl="2" w:tplc="100C0005" w:tentative="1">
+      <w:start w:val="1"/>
+      <w:numFmt w:val="bullet"/>
+      <w:lvlText w:val=""/>
+      <w:lvlJc w:val="left"/>
+      <w:pPr>
+        <w:ind w:left="2160" w:hanging="360"/>
+      </w:pPr>
+      <w:rPr>
+        <w:rFonts w:ascii="Wingdings" w:hAnsi="Wingdings" w:hint="default"/>
+      </w:rPr>
+    </w:lvl>
+    <w:lvl w:ilvl="3" w:tplc="100C0001" w:tentative="1">
+      <w:start w:val="1"/>
+      <w:numFmt w:val="bullet"/>
+      <w:lvlText w:val=""/>
+      <w:lvlJc w:val="left"/>
+      <w:pPr>
+        <w:ind w:left="2880" w:hanging="360"/>
+      </w:pPr>
+      <w:rPr>
+        <w:rFonts w:ascii="Symbol" w:hAnsi="Symbol" w:hint="default"/>
+      </w:rPr>
+    </w:lvl>
+    <w:lvl w:ilvl="4" w:tplc="100C0003" w:tentative="1">
+      <w:start w:val="1"/>
+      <w:numFmt w:val="bullet"/>
+      <w:lvlText w:val="o"/>
+      <w:lvlJc w:val="left"/>
+      <w:pPr>
+        <w:ind w:left="3600" w:hanging="360"/>
+      </w:pPr>
+      <w:rPr>
+        <w:rFonts w:ascii="Courier New" w:hAnsi="Courier New" w:cs="Courier New" w:hint="default"/>
+      </w:rPr>
+    </w:lvl>
+    <w:lvl w:ilvl="5" w:tplc="100C0005" w:tentative="1">
+      <w:start w:val="1"/>
+      <w:numFmt w:val="bullet"/>
+      <w:lvlText w:val=""/>
+      <w:lvlJc w:val="left"/>
+      <w:pPr>
+        <w:ind w:left="4320" w:hanging="360"/>
+      </w:pPr>
+      <w:rPr>
+        <w:rFonts w:ascii="Wingdings" w:hAnsi="Wingdings" w:hint="default"/>
+      </w:rPr>
+    </w:lvl>
+    <w:lvl w:ilvl="6" w:tplc="100C0001" w:tentative="1">
+      <w:start w:val="1"/>
+      <w:numFmt w:val="bullet"/>
+      <w:lvlText w:val=""/>
+      <w:lvlJc w:val="left"/>
+      <w:pPr>
+        <w:ind w:left="5040" w:hanging="360"/>
+      </w:pPr>
+      <w:rPr>
+        <w:rFonts w:ascii="Symbol" w:hAnsi="Symbol" w:hint="default"/>
+      </w:rPr>
+    </w:lvl>
+    <w:lvl w:ilvl="7" w:tplc="100C0003" w:tentative="1">
+      <w:start w:val="1"/>
+      <w:numFmt w:val="bullet"/>
+      <w:lvlText w:val="o"/>
+      <w:lvlJc w:val="left"/>
+      <w:pPr>
+        <w:ind w:left="5760" w:hanging="360"/>
+      </w:pPr>
+      <w:rPr>
+        <w:rFonts w:ascii="Courier New" w:hAnsi="Courier New" w:cs="Courier New" w:hint="default"/>
+      </w:rPr>
+    </w:lvl>
+    <w:lvl w:ilvl="8" w:tplc="100C0005" w:tentative="1">
+      <w:start w:val="1"/>
+      <w:numFmt w:val="bullet"/>
+      <w:lvlText w:val=""/>
+      <w:lvlJc w:val="left"/>
+      <w:pPr>
+        <w:ind w:left="6480" w:hanging="360"/>
+      </w:pPr>
+      <w:rPr>
+        <w:rFonts w:ascii="Wingdings" w:hAnsi="Wingdings" w:hint="default"/>
+      </w:rPr>
+    </w:lvl>
+  </w:abstractNum>
+  <w:abstractNum w:abstractNumId="2" w15:restartNumberingAfterBreak="0">
     <w:nsid w:val="090D6D26"/>
     <w:multiLevelType w:val="multilevel"/>
     <w:tmpl w:val="100C0025"/>
@@ -892,7 +3176,7 @@
       </w:pPr>
     </w:lvl>
   </w:abstractNum>
-  <w:abstractNum w:abstractNumId="2" w15:restartNumberingAfterBreak="0">
+  <w:abstractNum w:abstractNumId="3" w15:restartNumberingAfterBreak="0">
     <w:nsid w:val="14C04E3E"/>
     <w:multiLevelType w:val="hybridMultilevel"/>
     <w:tmpl w:val="C76AB7D4"/>
@@ -1005,7 +3289,7 @@
       </w:rPr>
     </w:lvl>
   </w:abstractNum>
-  <w:abstractNum w:abstractNumId="3" w15:restartNumberingAfterBreak="0">
+  <w:abstractNum w:abstractNumId="4" w15:restartNumberingAfterBreak="0">
     <w:nsid w:val="266C4997"/>
     <w:multiLevelType w:val="hybridMultilevel"/>
     <w:tmpl w:val="C5A6F9CA"/>
@@ -1118,7 +3402,7 @@
       </w:rPr>
     </w:lvl>
   </w:abstractNum>
-  <w:abstractNum w:abstractNumId="4" w15:restartNumberingAfterBreak="0">
+  <w:abstractNum w:abstractNumId="5" w15:restartNumberingAfterBreak="0">
     <w:nsid w:val="2A082146"/>
     <w:multiLevelType w:val="hybridMultilevel"/>
     <w:tmpl w:val="6DD04792"/>
@@ -1231,7 +3515,7 @@
       </w:rPr>
     </w:lvl>
   </w:abstractNum>
-  <w:abstractNum w:abstractNumId="5" w15:restartNumberingAfterBreak="0">
+  <w:abstractNum w:abstractNumId="6" w15:restartNumberingAfterBreak="0">
     <w:nsid w:val="2F396234"/>
     <w:multiLevelType w:val="hybridMultilevel"/>
     <w:tmpl w:val="721E4408"/>
@@ -1344,7 +3628,7 @@
       </w:rPr>
     </w:lvl>
   </w:abstractNum>
-  <w:abstractNum w:abstractNumId="6" w15:restartNumberingAfterBreak="0">
+  <w:abstractNum w:abstractNumId="7" w15:restartNumberingAfterBreak="0">
     <w:nsid w:val="31EA1659"/>
     <w:multiLevelType w:val="hybridMultilevel"/>
     <w:tmpl w:val="324029F0"/>
@@ -1457,7 +3741,7 @@
       </w:rPr>
     </w:lvl>
   </w:abstractNum>
-  <w:abstractNum w:abstractNumId="7" w15:restartNumberingAfterBreak="0">
+  <w:abstractNum w:abstractNumId="8" w15:restartNumberingAfterBreak="0">
     <w:nsid w:val="362F72FF"/>
     <w:multiLevelType w:val="hybridMultilevel"/>
     <w:tmpl w:val="4760C5F0"/>
@@ -1569,7 +3853,7 @@
       </w:rPr>
     </w:lvl>
   </w:abstractNum>
-  <w:abstractNum w:abstractNumId="8" w15:restartNumberingAfterBreak="0">
+  <w:abstractNum w:abstractNumId="9" w15:restartNumberingAfterBreak="0">
     <w:nsid w:val="3C41549E"/>
     <w:multiLevelType w:val="hybridMultilevel"/>
     <w:tmpl w:val="8730B0B2"/>
@@ -1682,7 +3966,7 @@
       </w:rPr>
     </w:lvl>
   </w:abstractNum>
-  <w:abstractNum w:abstractNumId="9" w15:restartNumberingAfterBreak="0">
+  <w:abstractNum w:abstractNumId="10" w15:restartNumberingAfterBreak="0">
     <w:nsid w:val="3C861BDC"/>
     <w:multiLevelType w:val="hybridMultilevel"/>
     <w:tmpl w:val="8F3EDDF2"/>
@@ -1795,7 +4079,7 @@
       </w:rPr>
     </w:lvl>
   </w:abstractNum>
-  <w:abstractNum w:abstractNumId="10" w15:restartNumberingAfterBreak="0">
+  <w:abstractNum w:abstractNumId="11" w15:restartNumberingAfterBreak="0">
     <w:nsid w:val="4E112DDA"/>
     <w:multiLevelType w:val="hybridMultilevel"/>
     <w:tmpl w:val="CC568860"/>
@@ -1908,7 +4192,7 @@
       </w:rPr>
     </w:lvl>
   </w:abstractNum>
-  <w:abstractNum w:abstractNumId="11" w15:restartNumberingAfterBreak="0">
+  <w:abstractNum w:abstractNumId="12" w15:restartNumberingAfterBreak="0">
     <w:nsid w:val="5FF91647"/>
     <w:multiLevelType w:val="hybridMultilevel"/>
     <w:tmpl w:val="3C864898"/>
@@ -2021,7 +4305,7 @@
       </w:rPr>
     </w:lvl>
   </w:abstractNum>
-  <w:abstractNum w:abstractNumId="12" w15:restartNumberingAfterBreak="0">
+  <w:abstractNum w:abstractNumId="13" w15:restartNumberingAfterBreak="0">
     <w:nsid w:val="60E1586E"/>
     <w:multiLevelType w:val="hybridMultilevel"/>
     <w:tmpl w:val="5C76A89A"/>
@@ -2134,7 +4418,7 @@
       </w:rPr>
     </w:lvl>
   </w:abstractNum>
-  <w:abstractNum w:abstractNumId="13" w15:restartNumberingAfterBreak="0">
+  <w:abstractNum w:abstractNumId="14" w15:restartNumberingAfterBreak="0">
     <w:nsid w:val="7CEB0AC1"/>
     <w:multiLevelType w:val="hybridMultilevel"/>
     <w:tmpl w:val="ABD8F9B2"/>
@@ -2248,46 +4532,49 @@
     </w:lvl>
   </w:abstractNum>
   <w:num w:numId="1">
-    <w:abstractNumId w:val="1"/>
+    <w:abstractNumId w:val="2"/>
   </w:num>
   <w:num w:numId="2">
-    <w:abstractNumId w:val="10"/>
+    <w:abstractNumId w:val="11"/>
   </w:num>
   <w:num w:numId="3">
-    <w:abstractNumId w:val="5"/>
+    <w:abstractNumId w:val="6"/>
   </w:num>
   <w:num w:numId="4">
-    <w:abstractNumId w:val="12"/>
+    <w:abstractNumId w:val="13"/>
   </w:num>
   <w:num w:numId="5">
     <w:abstractNumId w:val="0"/>
   </w:num>
   <w:num w:numId="6">
-    <w:abstractNumId w:val="11"/>
+    <w:abstractNumId w:val="12"/>
   </w:num>
   <w:num w:numId="7">
-    <w:abstractNumId w:val="2"/>
+    <w:abstractNumId w:val="3"/>
   </w:num>
   <w:num w:numId="8">
+    <w:abstractNumId w:val="8"/>
+  </w:num>
+  <w:num w:numId="9">
+    <w:abstractNumId w:val="10"/>
+  </w:num>
+  <w:num w:numId="10">
+    <w:abstractNumId w:val="9"/>
+  </w:num>
+  <w:num w:numId="11">
     <w:abstractNumId w:val="7"/>
   </w:num>
-  <w:num w:numId="9">
-    <w:abstractNumId w:val="9"/>
-  </w:num>
-  <w:num w:numId="10">
-    <w:abstractNumId w:val="8"/>
-  </w:num>
-  <w:num w:numId="11">
-    <w:abstractNumId w:val="6"/>
-  </w:num>
   <w:num w:numId="12">
-    <w:abstractNumId w:val="13"/>
+    <w:abstractNumId w:val="14"/>
   </w:num>
   <w:num w:numId="13">
+    <w:abstractNumId w:val="5"/>
+  </w:num>
+  <w:num w:numId="14">
     <w:abstractNumId w:val="4"/>
   </w:num>
-  <w:num w:numId="14">
-    <w:abstractNumId w:val="3"/>
+  <w:num w:numId="15">
+    <w:abstractNumId w:val="1"/>
   </w:num>
 </w:numbering>
 </file>
@@ -3523,7 +5810,7 @@
 </file>
 
 <file path=customXml/itemProps1.xml><?xml version="1.0" encoding="utf-8"?>
-<ds:datastoreItem xmlns:ds="http://schemas.openxmlformats.org/officeDocument/2006/customXml" ds:itemID="{85F66ECF-454A-4997-B15B-9B99825F71FE}">
+<ds:datastoreItem xmlns:ds="http://schemas.openxmlformats.org/officeDocument/2006/customXml" ds:itemID="{845B1CF0-1FB0-49FA-906A-B34D14FCEC5C}">
   <ds:schemaRefs>
     <ds:schemaRef ds:uri="http://schemas.openxmlformats.org/officeDocument/2006/bibliography"/>
   </ds:schemaRefs>

</xml_diff>

<commit_message>
Update Documentation Activité 3.docx
</commit_message>
<xml_diff>
--- a/activité 3/Documentation Activité 3.docx
+++ b/activité 3/Documentation Activité 3.docx
@@ -3270,7 +3270,12 @@
     </w:p>
     <w:p>
       <w:r>
-        <w:t xml:space="preserve">Solution simple et basique, migrer manuellement permet de repartir à zéro sur de nouvelles machines sans trop d’encombre. En effet, il nous suffit de mettre sur un périphérique de stockage externe, les exécutables nécessaires aux logiciels que nous désirons installer sur nos postes clients. </w:t>
+        <w:t>Solution simple et basique, migrer manuellement permet de repartir à zéro sur de nouvelles machines sans trop d’encombre</w:t>
+      </w:r>
+      <w:bookmarkStart w:id="17" w:name="_GoBack"/>
+      <w:bookmarkEnd w:id="17"/>
+      <w:r>
+        <w:t xml:space="preserve">. En effet, il nous suffit de mettre sur un périphérique de stockage externe, les exécutables nécessaires aux logiciels que nous désirons installer sur nos postes clients. </w:t>
       </w:r>
     </w:p>
     <w:p>
@@ -3280,7 +3285,13 @@
     </w:p>
     <w:p>
       <w:r>
-        <w:t>Ainsi, il suffit de faire l’installation de l’OS poste par poste avec cette clé de boot, puis d’installer les logiciels, faire en sorte que les machines fassent partie du domaine pour que les utilisateurs puissent se connecter comme à leur habitude à leur session.</w:t>
+        <w:t>Ainsi, il suffit de faire l’installation de l’OS poste par poste avec cette clé de boot,</w:t>
+      </w:r>
+      <w:r>
+        <w:t xml:space="preserve"> puis d’installer les logiciels et</w:t>
+      </w:r>
+      <w:r>
+        <w:t xml:space="preserve"> faire en sorte que les machines fassent partie du domaine pour que les utilisateurs puissent se connecter comme à leur habitude à leur session.</w:t>
       </w:r>
     </w:p>
     <w:p>
@@ -3292,11 +3303,11 @@
       <w:pPr>
         <w:pStyle w:val="Titre3"/>
       </w:pPr>
-      <w:bookmarkStart w:id="17" w:name="_Toc129081682"/>
+      <w:bookmarkStart w:id="18" w:name="_Toc129081682"/>
       <w:r>
         <w:t>Solution 2</w:t>
       </w:r>
-      <w:bookmarkEnd w:id="17"/>
+      <w:bookmarkEnd w:id="18"/>
       <w:r>
         <w:t> : le déploiement automatisé</w:t>
       </w:r>
@@ -3319,12 +3330,7 @@
     </w:p>
     <w:p>
       <w:r>
-        <w:t>Ceci va permettre d’installer de nouveaux postes de façon similaire. C’est-à-dire, qu’avec une image personnalisée, nous pouvons installer des appli</w:t>
-      </w:r>
-      <w:bookmarkStart w:id="18" w:name="_GoBack"/>
-      <w:bookmarkEnd w:id="18"/>
-      <w:r>
-        <w:t xml:space="preserve">cations voulues pour, par exemple, tous les postes de travail de l’équipe de comptabilité et avec une autre image personnalisée, nous allons pouvoir déployer d’autres applications pour toute l’équipe de l’IT. </w:t>
+        <w:t xml:space="preserve">Ceci va permettre d’installer de nouveaux postes de façon similaire. C’est-à-dire, qu’avec une image personnalisée, nous pouvons installer des applications voulues pour, par exemple, tous les postes de travail de l’équipe de comptabilité et avec une autre image personnalisée, nous allons pouvoir déployer d’autres applications pour toute l’équipe de l’IT. </w:t>
       </w:r>
     </w:p>
     <w:p>
@@ -3839,7 +3845,7 @@
                               <w:color w:val="FFFFFF" w:themeColor="background1"/>
                               <w:lang w:val="fr-FR"/>
                             </w:rPr>
-                            <w:t>5</w:t>
+                            <w:t>4</w:t>
                           </w:r>
                           <w:r>
                             <w:rPr>
@@ -3896,7 +3902,7 @@
                         <w:color w:val="FFFFFF" w:themeColor="background1"/>
                         <w:lang w:val="fr-FR"/>
                       </w:rPr>
-                      <w:t>5</w:t>
+                      <w:t>4</w:t>
                     </w:r>
                     <w:r>
                       <w:rPr>
@@ -7101,7 +7107,7 @@
 </file>
 
 <file path=customXml/itemProps1.xml><?xml version="1.0" encoding="utf-8"?>
-<ds:datastoreItem xmlns:ds="http://schemas.openxmlformats.org/officeDocument/2006/customXml" ds:itemID="{EA56890F-122E-4048-9406-611883178C99}">
+<ds:datastoreItem xmlns:ds="http://schemas.openxmlformats.org/officeDocument/2006/customXml" ds:itemID="{D63A2A83-EF8B-458D-92A6-242CBC2D00DB}">
   <ds:schemaRefs>
     <ds:schemaRef ds:uri="http://schemas.openxmlformats.org/officeDocument/2006/bibliography"/>
   </ds:schemaRefs>

</xml_diff>